<commit_message>
Aggiornamenti minori, aggiunta della cartella FW e documentazione TolhNet.
</commit_message>
<xml_diff>
--- a/trunk/RS485/RS485.docx
+++ b/trunk/RS485/RS485.docx
@@ -162,7 +162,7 @@
       <w:r>
         <w:rPr>
           <w:noProof/>
-          <w:lang w:val="en-US"/>
+          <w:lang w:eastAsia="it-IT"/>
         </w:rPr>
         <mc:AlternateContent>
           <mc:Choice Requires="wps">
@@ -324,7 +324,7 @@
       <w:r>
         <w:rPr>
           <w:noProof/>
-          <w:lang w:val="en-US"/>
+          <w:lang w:eastAsia="it-IT"/>
         </w:rPr>
         <w:drawing>
           <wp:anchor distT="0" distB="0" distL="114300" distR="114300" simplePos="0" relativeHeight="251658240" behindDoc="0" locked="0" layoutInCell="1" allowOverlap="1" wp14:anchorId="1EACB3D9" wp14:editId="627C454D">
@@ -774,7 +774,19 @@
         <w:fldChar w:fldCharType="end"/>
       </w:r>
       <w:r>
-        <w:t xml:space="preserve"> si note che un circuito di interfaccia differenziale consiste in un trasmettitore con uscita differenziale ed un ricevitore con ingresso differenziale. Tale circuito ha delle ottime performances </w:t>
+        <w:t xml:space="preserve"> si not</w:t>
+      </w:r>
+      <w:r>
+        <w:t>a</w:t>
+      </w:r>
+      <w:r>
+        <w:t xml:space="preserve"> che un circuito di interfaccia differenziale consiste in un trasmettitore con uscita differenziale ed un ricevitore con ingresso differenziale. Tale circu</w:t>
+      </w:r>
+      <w:r>
+        <w:t>ito ha delle ottime performance</w:t>
+      </w:r>
+      <w:r>
+        <w:t xml:space="preserve"> </w:t>
       </w:r>
       <w:r>
         <w:lastRenderedPageBreak/>
@@ -813,15 +825,7 @@
         <w:t xml:space="preserve">il </w:t>
       </w:r>
       <w:r>
-        <w:t xml:space="preserve">che significa che possono essere connessi al bus fino a 32 </w:t>
-      </w:r>
-      <w:proofErr w:type="spellStart"/>
-      <w:r>
-        <w:t>transceiver</w:t>
-      </w:r>
-      <w:proofErr w:type="spellEnd"/>
-      <w:r>
-        <w:t>.</w:t>
+        <w:t>che significa che possono essere connessi al bus fino a 32 transceiver.</w:t>
       </w:r>
     </w:p>
     <w:p>
@@ -845,13 +849,7 @@
           <w:rPr>
             <w:rFonts w:ascii="Cambria Math" w:hAnsi="Cambria Math"/>
           </w:rPr>
-          <m:t>12</m:t>
-        </m:r>
-        <m:r>
-          <w:rPr>
-            <w:rFonts w:ascii="Cambria Math" w:hAnsi="Cambria Math"/>
-          </w:rPr>
-          <m:t xml:space="preserve"> k</m:t>
+          <m:t>12 k</m:t>
         </m:r>
         <m:r>
           <m:rPr>
@@ -990,13 +988,7 @@
                   <w:rPr>
                     <w:rFonts w:ascii="Cambria Math" w:hAnsi="Cambria Math"/>
                   </w:rPr>
-                  <m:t>12</m:t>
-                </m:r>
-                <m:r>
-                  <w:rPr>
-                    <w:rFonts w:ascii="Cambria Math" w:hAnsi="Cambria Math"/>
-                  </w:rPr>
-                  <m:t xml:space="preserve"> k</m:t>
+                  <m:t>12 k</m:t>
                 </m:r>
                 <m:r>
                   <m:rPr>
@@ -1056,13 +1048,7 @@
                   <w:rPr>
                     <w:rFonts w:ascii="Cambria Math" w:hAnsi="Cambria Math"/>
                   </w:rPr>
-                  <m:t>24</m:t>
-                </m:r>
-                <m:r>
-                  <w:rPr>
-                    <w:rFonts w:ascii="Cambria Math" w:hAnsi="Cambria Math"/>
-                  </w:rPr>
-                  <m:t xml:space="preserve"> k</m:t>
+                  <m:t>24 k</m:t>
                 </m:r>
                 <m:r>
                   <m:rPr>
@@ -1125,13 +1111,7 @@
                   <w:rPr>
                     <w:rFonts w:ascii="Cambria Math" w:hAnsi="Cambria Math"/>
                   </w:rPr>
-                  <m:t>48</m:t>
-                </m:r>
-                <m:r>
-                  <w:rPr>
-                    <w:rFonts w:ascii="Cambria Math" w:hAnsi="Cambria Math"/>
-                  </w:rPr>
-                  <m:t xml:space="preserve"> k</m:t>
+                  <m:t>48 k</m:t>
                 </m:r>
                 <m:r>
                   <m:rPr>
@@ -1192,13 +1172,7 @@
                   <w:rPr>
                     <w:rFonts w:ascii="Cambria Math" w:hAnsi="Cambria Math"/>
                   </w:rPr>
-                  <m:t>96</m:t>
-                </m:r>
-                <m:r>
-                  <w:rPr>
-                    <w:rFonts w:ascii="Cambria Math" w:hAnsi="Cambria Math"/>
-                  </w:rPr>
-                  <m:t xml:space="preserve"> k</m:t>
+                  <m:t>96 k</m:t>
                 </m:r>
                 <m:r>
                   <m:rPr>
@@ -1263,15 +1237,7 @@
       </w:r>
       <w:proofErr w:type="spellEnd"/>
       <w:r>
-        <w:t xml:space="preserve"> [-7, +12] V. Dunque, i </w:t>
-      </w:r>
-      <w:proofErr w:type="spellStart"/>
-      <w:r>
-        <w:t>transceiver</w:t>
-      </w:r>
-      <w:proofErr w:type="spellEnd"/>
-      <w:r>
-        <w:t xml:space="preserve"> RS485 devono poter supportare tali tensioni mentre sono in modalità alta impedenza (disconnessi dal bus).</w:t>
+        <w:t xml:space="preserve"> [-7, +12] V. Dunque, i transceiver RS485 devono poter supportare tali tensioni mentre sono in modalità alta impedenza (disconnessi dal bus).</w:t>
       </w:r>
       <w:r>
         <w:t xml:space="preserve"> </w:t>
@@ -1282,48 +1248,12 @@
         <w:t>Un sistema RS-485 deve avere driver che possono essere disconnessi dalla linea di trasmissione quando un nodo particolare non sta trasmettendo. Il pin</w:t>
       </w:r>
       <w:r>
-        <w:t xml:space="preserve"> </w:t>
-      </w:r>
-      <w:r>
-        <w:t>DE</w:t>
-      </w:r>
-      <w:r>
-        <w:t xml:space="preserve"> (RTS) de</w:t>
-      </w:r>
-      <w:r>
-        <w:t xml:space="preserve">l </w:t>
-      </w:r>
-      <w:proofErr w:type="spellStart"/>
-      <w:r>
-        <w:t>transceiver</w:t>
-      </w:r>
-      <w:proofErr w:type="spellEnd"/>
-      <w:r>
-        <w:t xml:space="preserve"> RS-485</w:t>
-      </w:r>
-      <w:r>
-        <w:t xml:space="preserve"> abilita il trasmettitore quando è posto a livello logico alto (DE=1); al contrario, quando sul pin DE vi è un livello logico basso, il trasmettitore viene posto in uno stato di alta impedenza. In altre parole si disconnette il trasmettitore dal bus consentendo agli altri nodi di poter trasmettere sulla stessa linea di trasmissione.</w:t>
-      </w:r>
-    </w:p>
-    <w:p>
-      <w:r>
-        <w:t xml:space="preserve">I </w:t>
-      </w:r>
-      <w:proofErr w:type="spellStart"/>
-      <w:r>
-        <w:t>transceiver</w:t>
-      </w:r>
-      <w:proofErr w:type="spellEnd"/>
-      <w:r>
-        <w:t xml:space="preserve"> RS-485 hanno anche un pin RE che abilita/disabilita il ricevitore. Combinando opportunamente i segnali di controllo inviati ai due pin menzionati si riesce a mettere il </w:t>
-      </w:r>
-      <w:proofErr w:type="spellStart"/>
-      <w:r>
-        <w:t>transceiver</w:t>
-      </w:r>
-      <w:proofErr w:type="spellEnd"/>
-      <w:r>
-        <w:t xml:space="preserve"> in uno stato di </w:t>
+        <w:t xml:space="preserve"> DE (RTS) del transceiver RS-485 abilita il trasmettitore quando è posto a livello logico alto (DE=1); al contrario, quando sul pin DE vi è un livello logico basso, il trasmettitore viene posto in uno stato di alta impedenza. In altre parole si disconnette il trasmettitore dal bus consentendo agli altri nodi di poter trasmettere sulla stessa linea di trasmissione.</w:t>
+      </w:r>
+    </w:p>
+    <w:p>
+      <w:r>
+        <w:t xml:space="preserve">I transceiver RS-485 hanno anche un pin RE che abilita/disabilita il ricevitore. Combinando opportunamente i segnali di controllo inviati ai due pin menzionati si riesce a mettere il transceiver in uno stato di </w:t>
       </w:r>
       <w:proofErr w:type="spellStart"/>
       <w:r>
@@ -1413,7 +1343,7 @@
       <w:r>
         <w:rPr>
           <w:noProof/>
-          <w:lang w:val="en-US"/>
+          <w:lang w:eastAsia="it-IT"/>
         </w:rPr>
         <w:drawing>
           <wp:inline distT="0" distB="0" distL="0" distR="0" wp14:anchorId="2786D796" wp14:editId="7B095DA5">
@@ -1466,14 +1396,14 @@
       <w:r>
         <w:fldChar w:fldCharType="separate"/>
       </w:r>
-      <w:bookmarkStart w:id="2" w:name="_Ref390513432"/>
+      <w:bookmarkStart w:id="1" w:name="_Ref390513432"/>
       <w:r>
         <w:rPr>
           <w:noProof/>
         </w:rPr>
         <w:t>2</w:t>
       </w:r>
-      <w:bookmarkEnd w:id="2"/>
+      <w:bookmarkEnd w:id="1"/>
       <w:r>
         <w:fldChar w:fldCharType="end"/>
       </w:r>
@@ -1491,7 +1421,16 @@
     </w:p>
     <w:p>
       <w:r>
-        <w:t>Al contrario, la configurazione full duplex che consente la trasmissione bidirezionale contemporanea, sfrutta 4 fili.</w:t>
+        <w:t>Al contrario</w:t>
+      </w:r>
+      <w:r>
+        <w:t xml:space="preserve"> la configurazione full duplex</w:t>
+      </w:r>
+      <w:r>
+        <w:t>,</w:t>
+      </w:r>
+      <w:r>
+        <w:t xml:space="preserve"> che consente la trasmissione bidirezionale contemporanea, sfrutta 4 fili.</w:t>
       </w:r>
     </w:p>
     <w:p>
@@ -1584,7 +1523,7 @@
         <w:t>è doveroso</w:t>
       </w:r>
       <w:r>
-        <w:t xml:space="preserve"> ad usare linee di trasmissione sufficientemente corte; al contrario, per bassi data-rate, si possono utilizzare anche linee più lunghe. </w:t>
+        <w:t xml:space="preserve"> usare linee di trasmissione sufficientemente corte; al contrario, per bassi data-rate, si possono utilizzare anche linee più lunghe. </w:t>
       </w:r>
     </w:p>
     <w:p>
@@ -1625,6 +1564,8 @@
       <w:r>
         <w:t xml:space="preserve"> del cavo che limitano la qualità dei segnali e dunque la lunghezza delle linee.</w:t>
       </w:r>
+      <w:bookmarkStart w:id="2" w:name="_GoBack"/>
+      <w:bookmarkEnd w:id="2"/>
     </w:p>
     <w:p>
       <w:r>
@@ -1639,7 +1580,7 @@
       <w:r>
         <w:rPr>
           <w:noProof/>
-          <w:lang w:val="en-US"/>
+          <w:lang w:eastAsia="it-IT"/>
         </w:rPr>
         <w:drawing>
           <wp:inline distT="0" distB="0" distL="0" distR="0" wp14:anchorId="227609FF" wp14:editId="256A32C9">
@@ -1729,11 +1670,10 @@
         <w:keepNext/>
         <w:jc w:val="center"/>
       </w:pPr>
-      <w:bookmarkStart w:id="3" w:name="_GoBack"/>
       <w:r>
         <w:rPr>
           <w:noProof/>
-          <w:lang w:val="en-US"/>
+          <w:lang w:eastAsia="it-IT"/>
         </w:rPr>
         <w:drawing>
           <wp:inline distT="0" distB="0" distL="0" distR="0" wp14:anchorId="30D9A51E" wp14:editId="28A033DC">
@@ -1772,7 +1712,6 @@
         </w:drawing>
       </w:r>
     </w:p>
-    <w:bookmarkEnd w:id="3"/>
     <w:p>
       <w:pPr>
         <w:pStyle w:val="Didascalia"/>
@@ -3504,7 +3443,7 @@
 </file>
 
 <file path=customXml/itemProps1.xml><?xml version="1.0" encoding="utf-8"?>
-<ds:datastoreItem xmlns:ds="http://schemas.openxmlformats.org/officeDocument/2006/customXml" ds:itemID="{9777E268-A315-41B5-A5BB-4693554A0BF3}">
+<ds:datastoreItem xmlns:ds="http://schemas.openxmlformats.org/officeDocument/2006/customXml" ds:itemID="{24A473A2-308B-47C5-8DE6-83481AD08B94}">
   <ds:schemaRefs>
     <ds:schemaRef ds:uri="http://schemas.openxmlformats.org/officeDocument/2006/bibliography"/>
   </ds:schemaRefs>

</xml_diff>